<commit_message>
Proyecto Fin de Carrera
Añadido el punto EVS 1.3 con diagrama
</commit_message>
<xml_diff>
--- a/Proyecto Fin de Carrera Guarderia.docx
+++ b/Proyecto Fin de Carrera Guarderia.docx
@@ -256,10 +256,212 @@
     <w:p>
       <w:r>
         <w:lastRenderedPageBreak/>
-        <w:t xml:space="preserve">EVS </w:t>
-      </w:r>
-      <w:r>
-        <w:t>1.3</w:t>
+        <w:t>EVS 1.3</w:t>
+      </w:r>
+    </w:p>
+    <w:p>
+      <w:r>
+        <w:t>Una vez que ya tenemos el esquema general de la empresa y a los responsables de cada una de las secciones, realizamos una serie de entrevistas individuales a cada uno de ellos para concretar cuáles son las funciones de cada una de las áreas de la empresa y cuales es el personal que trabaja en cada uno de ellos. Esto nos permitirá realizar un examen detallado de las características que tiene cada sección y a quienes tenemos que implicar en la transición a la nueva etapa.</w:t>
+      </w:r>
+    </w:p>
+    <w:p>
+      <w:r>
+        <w:t>Las diferentes áreas tienen las siguientes especificaciones:</w:t>
+      </w:r>
+    </w:p>
+    <w:p>
+      <w:pPr>
+        <w:pStyle w:val="Prrafodelista"/>
+        <w:numPr>
+          <w:ilvl w:val="0"/>
+          <w:numId w:val="1"/>
+        </w:numPr>
+      </w:pPr>
+      <w:r>
+        <w:t>Dirección</w:t>
+      </w:r>
+    </w:p>
+    <w:p>
+      <w:pPr>
+        <w:pStyle w:val="Prrafodelista"/>
+      </w:pPr>
+      <w:r>
+        <w:t>Encargada: Yolanda</w:t>
+      </w:r>
+    </w:p>
+    <w:p>
+      <w:pPr>
+        <w:pStyle w:val="Prrafodelista"/>
+      </w:pPr>
+      <w:r>
+        <w:t>Área encargada de la gestión administrativa de la empresa. Coordina las diferentes Escuelas Infantiles que pertenecen a la empresa y lleva la gestión de la empresa y de cada una de las escuelas. También se encarga del trato de la empresa con las administraciones públicas.</w:t>
+      </w:r>
+    </w:p>
+    <w:p>
+      <w:pPr>
+        <w:pStyle w:val="Prrafodelista"/>
+      </w:pPr>
+      <w:r>
+        <w:t xml:space="preserve">Esta área esta subdividida en una llamada Sub-Dirección encargada de la coordinación de las diferentes secciones en que compone una escuela infantil. También se encarga de la admisión de los alumnos así como de la gestión directa con la sección de educación de las administraciones públicas. También se encarga del trato directo con los padres, así como del cobro de las mensualidades de algunas familias que desean pagar directamente, y de la gestión directa de la logística de la escuela infantil. </w:t>
+      </w:r>
+    </w:p>
+    <w:p>
+      <w:pPr>
+        <w:pStyle w:val="Prrafodelista"/>
+      </w:pPr>
+      <w:r>
+        <w:t>Habrá tantas Sub-Direcciones como escuelas infantiles tenga la empresa. Como en este caso la empresa está arrancando sólo tiene una. La trabajadora de esta sub-área es Mónica.</w:t>
+      </w:r>
+    </w:p>
+    <w:p>
+      <w:pPr>
+        <w:pStyle w:val="Prrafodelista"/>
+        <w:numPr>
+          <w:ilvl w:val="0"/>
+          <w:numId w:val="1"/>
+        </w:numPr>
+      </w:pPr>
+      <w:r>
+        <w:t>Alumnado</w:t>
+      </w:r>
+    </w:p>
+    <w:p>
+      <w:pPr>
+        <w:pStyle w:val="Prrafodelista"/>
+      </w:pPr>
+      <w:r>
+        <w:t>Encargada: Mónica</w:t>
+      </w:r>
+    </w:p>
+    <w:p>
+      <w:pPr>
+        <w:pStyle w:val="Prrafodelista"/>
+      </w:pPr>
+      <w:r>
+        <w:t>Esta área está subdividida en clases. Habrá tantas clases como estime la empresa (en este caso hay 6) y en cada clase se agruparán a los alumnos por edades. En cada clase habrá una o varias Educadoras (dependiendo de la cantidad de alumnos o lo que estipule la ley) asistidas, si es necesario, por Auxiliares.</w:t>
+      </w:r>
+    </w:p>
+    <w:p>
+      <w:pPr>
+        <w:pStyle w:val="Prrafodelista"/>
+      </w:pPr>
+      <w:r>
+        <w:t xml:space="preserve">Esta sección se encarga de la educación, enseñanza y evolución de los alumnos. Tienen contacto directo con los padres diariamente a quienes les cuentan las evoluciones de sus respectivos hijos y les comunican acontecimientos que se van a realizar en la escuela (fiestas, excursiones, </w:t>
+      </w:r>
+      <w:proofErr w:type="spellStart"/>
+      <w:proofErr w:type="gramStart"/>
+      <w:r>
+        <w:t>etc</w:t>
+      </w:r>
+      <w:proofErr w:type="spellEnd"/>
+      <w:r>
+        <w:t xml:space="preserve"> …</w:t>
+      </w:r>
+      <w:proofErr w:type="gramEnd"/>
+      <w:r>
+        <w:t>).</w:t>
+      </w:r>
+    </w:p>
+    <w:p>
+      <w:pPr>
+        <w:pStyle w:val="Prrafodelista"/>
+      </w:pPr>
+      <w:r>
+        <w:t>Las trabajadoras de esta sección son Mónica, Belén, Paula, Cristina, María, Ana,…</w:t>
+      </w:r>
+    </w:p>
+    <w:p>
+      <w:pPr>
+        <w:pStyle w:val="Prrafodelista"/>
+        <w:numPr>
+          <w:ilvl w:val="0"/>
+          <w:numId w:val="1"/>
+        </w:numPr>
+      </w:pPr>
+      <w:r>
+        <w:t>Cocina</w:t>
+      </w:r>
+    </w:p>
+    <w:p>
+      <w:pPr>
+        <w:pStyle w:val="Prrafodelista"/>
+      </w:pPr>
+      <w:r>
+        <w:t>Encargada: Esperanza</w:t>
+      </w:r>
+    </w:p>
+    <w:p>
+      <w:pPr>
+        <w:pStyle w:val="Prrafodelista"/>
+      </w:pPr>
+      <w:r>
+        <w:t>Se encarga de realizar las comidas diarias de los niños según un dietario totalmente realizado y supervisado por un médico. También realiza las labores de gestión del almac</w:t>
+      </w:r>
+      <w:r>
+        <w:t>é</w:t>
+      </w:r>
+      <w:r>
+        <w:t xml:space="preserve">n de alimentos cuando estima que es necesario. Y por tanto realiza gestiones </w:t>
+      </w:r>
+      <w:r>
+        <w:t>con suministradores de alimentos con la supervisión de la Sub-Dirección.</w:t>
+      </w:r>
+    </w:p>
+    <w:p>
+      <w:pPr>
+        <w:pStyle w:val="Prrafodelista"/>
+        <w:numPr>
+          <w:ilvl w:val="0"/>
+          <w:numId w:val="1"/>
+        </w:numPr>
+      </w:pPr>
+      <w:r>
+        <w:t>Contabilidad</w:t>
+      </w:r>
+    </w:p>
+    <w:p>
+      <w:pPr>
+        <w:pStyle w:val="Prrafodelista"/>
+      </w:pPr>
+      <w:r>
+        <w:t>Encargado: Gestoría</w:t>
+      </w:r>
+    </w:p>
+    <w:p>
+      <w:pPr>
+        <w:pStyle w:val="Prrafodelista"/>
+      </w:pPr>
+      <w:r>
+        <w:t xml:space="preserve">Se encarga de la contabilidad de la empresa. Realiza las nóminas de los trabajadores y los pagos a la seguridad social y a acreedores, al igual que se encarga de realizar los cobros mensuales de las domiciliaciones de los padres y de las correspondientes </w:t>
+      </w:r>
+      <w:r>
+        <w:lastRenderedPageBreak/>
+        <w:t>administraciones públicas. También se encarga de realizar cualquier documento necesario para la gestión de la empresa.</w:t>
+      </w:r>
+    </w:p>
+    <w:p>
+      <w:r>
+        <w:t>Tras todas estas definiciones podemos redefinir el diagrama de la empresa con el catálogo de usu</w:t>
+      </w:r>
+      <w:r>
+        <w:t>a</w:t>
+      </w:r>
+      <w:r>
+        <w:t>rios que la componen.</w:t>
+      </w:r>
+    </w:p>
+    <w:p>
+      <w:r>
+        <w:t>(DIAGRAMA DE DESCOMPOSICION 02</w:t>
+      </w:r>
+      <w:r>
+        <w:t>).</w:t>
+      </w:r>
+    </w:p>
+    <w:p/>
+    <w:p>
+      <w:r>
+        <w:t>EVS 2.1</w:t>
       </w:r>
     </w:p>
     <w:p>
@@ -269,82 +471,47 @@
     <w:p/>
     <w:p>
       <w:r>
-        <w:t xml:space="preserve">EVS </w:t>
-      </w:r>
-      <w:r>
-        <w:t>2.1</w:t>
-      </w:r>
-    </w:p>
-    <w:p>
-      <w:r>
-        <w:t xml:space="preserve">EVS </w:t>
-      </w:r>
-      <w:r>
-        <w:t>2.2</w:t>
-      </w:r>
-    </w:p>
-    <w:p>
-      <w:r>
-        <w:t xml:space="preserve">EVS </w:t>
-      </w:r>
-      <w:r>
-        <w:t>2.3</w:t>
-      </w:r>
-    </w:p>
-    <w:p>
-      <w:r>
-        <w:t xml:space="preserve">EVS </w:t>
-      </w:r>
-      <w:r>
-        <w:t>2.4</w:t>
-      </w:r>
-    </w:p>
-    <w:p>
-      <w:r>
-        <w:t xml:space="preserve">EVS </w:t>
-      </w:r>
-      <w:r>
-        <w:t>3.1</w:t>
-      </w:r>
-    </w:p>
-    <w:p>
-      <w:r>
-        <w:t xml:space="preserve">EVS </w:t>
-      </w:r>
-      <w:r>
-        <w:t>3.2</w:t>
-      </w:r>
-    </w:p>
-    <w:p>
-      <w:r>
-        <w:t xml:space="preserve">EVS </w:t>
-      </w:r>
-      <w:r>
-        <w:t>3.3</w:t>
-      </w:r>
-    </w:p>
-    <w:p>
-      <w:r>
-        <w:t xml:space="preserve">EVS </w:t>
-      </w:r>
-      <w:r>
-        <w:t>4.1</w:t>
-      </w:r>
-    </w:p>
-    <w:p>
-      <w:r>
-        <w:t xml:space="preserve">EVS </w:t>
-      </w:r>
-      <w:r>
-        <w:t>4.2</w:t>
-      </w:r>
-    </w:p>
-    <w:p>
-      <w:r>
-        <w:t xml:space="preserve">EVS </w:t>
-      </w:r>
-      <w:r>
-        <w:t>5.1</w:t>
+        <w:t>EVS 2.2</w:t>
+      </w:r>
+    </w:p>
+    <w:p>
+      <w:r>
+        <w:t>EVS 2.3</w:t>
+      </w:r>
+    </w:p>
+    <w:p>
+      <w:r>
+        <w:t>EVS 2.4</w:t>
+      </w:r>
+    </w:p>
+    <w:p>
+      <w:r>
+        <w:t>EVS 3.1</w:t>
+      </w:r>
+    </w:p>
+    <w:p>
+      <w:r>
+        <w:t>EVS 3.2</w:t>
+      </w:r>
+    </w:p>
+    <w:p>
+      <w:r>
+        <w:t>EVS 3.3</w:t>
+      </w:r>
+    </w:p>
+    <w:p>
+      <w:r>
+        <w:t>EVS 4.1</w:t>
+      </w:r>
+    </w:p>
+    <w:p>
+      <w:r>
+        <w:t>EVS 4.2</w:t>
+      </w:r>
+    </w:p>
+    <w:p>
+      <w:r>
+        <w:t>EVS 5.1</w:t>
       </w:r>
     </w:p>
     <w:p/>

</xml_diff>